<commit_message>
Added batch file for window
</commit_message>
<xml_diff>
--- a/JUnit/How_To_Run_Script.docx
+++ b/JUnit/How_To_Run_Script.docx
@@ -84,8 +84,6 @@
       <w:r>
         <w:t xml:space="preserve"> </w:t>
       </w:r>
-      <w:bookmarkStart w:id="0" w:name="_GoBack"/>
-      <w:bookmarkEnd w:id="0"/>
       <w:r>
         <w:t>)</w:t>
       </w:r>
@@ -107,7 +105,7 @@
           <w:noProof/>
         </w:rPr>
         <w:drawing>
-          <wp:inline distT="0" distB="0" distL="0" distR="0">
+          <wp:inline distT="0" distB="0" distL="0" distR="0" wp14:anchorId="2F05F508" wp14:editId="129611A5">
             <wp:extent cx="5727700" cy="3233420"/>
             <wp:effectExtent l="0" t="0" r="0" b="5080"/>
             <wp:docPr id="5" name="Picture 5"/>
@@ -164,6 +162,23 @@
       </w:r>
     </w:p>
     <w:p/>
+    <w:p>
+      <w:pPr>
+        <w:rPr>
+          <w:b/>
+          <w:sz w:val="48"/>
+          <w:szCs w:val="48"/>
+        </w:rPr>
+      </w:pPr>
+      <w:r>
+        <w:rPr>
+          <w:b/>
+          <w:sz w:val="48"/>
+          <w:szCs w:val="48"/>
+        </w:rPr>
+        <w:t>MACOS</w:t>
+      </w:r>
+    </w:p>
     <w:p/>
     <w:p>
       <w:r>
@@ -227,8 +242,9 @@
         <w:rPr>
           <w:noProof/>
         </w:rPr>
+        <w:lastRenderedPageBreak/>
         <w:drawing>
-          <wp:inline distT="0" distB="0" distL="0" distR="0">
+          <wp:inline distT="0" distB="0" distL="0" distR="0" wp14:anchorId="222FA356" wp14:editId="1899DD28">
             <wp:extent cx="5727700" cy="1810385"/>
             <wp:effectExtent l="0" t="0" r="0" b="5715"/>
             <wp:docPr id="1" name="Picture 1"/>
@@ -318,7 +334,7 @@
           <w:noProof/>
         </w:rPr>
         <w:drawing>
-          <wp:inline distT="0" distB="0" distL="0" distR="0">
+          <wp:inline distT="0" distB="0" distL="0" distR="0" wp14:anchorId="61C602DF" wp14:editId="04691FD3">
             <wp:extent cx="5727700" cy="1217930"/>
             <wp:effectExtent l="0" t="0" r="0" b="1270"/>
             <wp:docPr id="2" name="Picture 2"/>
@@ -367,7 +383,7 @@
           <w:noProof/>
         </w:rPr>
         <w:drawing>
-          <wp:inline distT="0" distB="0" distL="0" distR="0">
+          <wp:inline distT="0" distB="0" distL="0" distR="0" wp14:anchorId="4FF689F7" wp14:editId="401797EE">
             <wp:extent cx="5727700" cy="759460"/>
             <wp:effectExtent l="0" t="0" r="0" b="2540"/>
             <wp:docPr id="3" name="Picture 3"/>
@@ -428,7 +444,7 @@
           <w:noProof/>
         </w:rPr>
         <w:drawing>
-          <wp:inline distT="0" distB="0" distL="0" distR="0">
+          <wp:inline distT="0" distB="0" distL="0" distR="0" wp14:anchorId="642C5F13" wp14:editId="15483F09">
             <wp:extent cx="5727700" cy="1750695"/>
             <wp:effectExtent l="0" t="0" r="0" b="1905"/>
             <wp:docPr id="4" name="Picture 4"/>
@@ -471,7 +487,266 @@
       </w:r>
     </w:p>
     <w:p/>
-    <w:p/>
+    <w:p>
+      <w:pPr>
+        <w:rPr>
+          <w:b/>
+          <w:sz w:val="48"/>
+          <w:szCs w:val="48"/>
+        </w:rPr>
+      </w:pPr>
+      <w:r>
+        <w:rPr>
+          <w:b/>
+          <w:sz w:val="48"/>
+          <w:szCs w:val="48"/>
+        </w:rPr>
+        <w:lastRenderedPageBreak/>
+        <w:t>Windows</w:t>
+      </w:r>
+    </w:p>
+    <w:p>
+      <w:pPr>
+        <w:rPr>
+          <w:b/>
+          <w:sz w:val="48"/>
+          <w:szCs w:val="48"/>
+        </w:rPr>
+      </w:pPr>
+    </w:p>
+    <w:p>
+      <w:r>
+        <w:t>It will be the same as the steps we did in the MacOS section.</w:t>
+      </w:r>
+    </w:p>
+    <w:p/>
+    <w:p>
+      <w:r>
+        <w:t>In Step 1, instead of putting “runner.sh”, we put “runner.cmd” with “runner.java” in the directory that contain the project folder</w:t>
+      </w:r>
+    </w:p>
+    <w:p/>
+    <w:p>
+      <w:r>
+        <w:t>In Step 2, we run command:</w:t>
+      </w:r>
+    </w:p>
+    <w:p/>
+    <w:p>
+      <w:r>
+        <w:rPr>
+          <w:noProof/>
+        </w:rPr>
+        <w:drawing>
+          <wp:inline distT="0" distB="0" distL="0" distR="0" wp14:anchorId="36E34C98" wp14:editId="42012A8D">
+            <wp:extent cx="5727700" cy="946785"/>
+            <wp:effectExtent l="0" t="0" r="0" b="5715"/>
+            <wp:docPr id="6" name="Picture 6"/>
+            <wp:cNvGraphicFramePr>
+              <a:graphicFrameLocks xmlns:a="http://schemas.openxmlformats.org/drawingml/2006/main" noChangeAspect="1"/>
+            </wp:cNvGraphicFramePr>
+            <a:graphic xmlns:a="http://schemas.openxmlformats.org/drawingml/2006/main">
+              <a:graphicData uri="http://schemas.openxmlformats.org/drawingml/2006/picture">
+                <pic:pic xmlns:pic="http://schemas.openxmlformats.org/drawingml/2006/picture">
+                  <pic:nvPicPr>
+                    <pic:cNvPr id="6" name="Capture1.PNG"/>
+                    <pic:cNvPicPr/>
+                  </pic:nvPicPr>
+                  <pic:blipFill>
+                    <a:blip r:embed="rId10">
+                      <a:extLst>
+                        <a:ext uri="{28A0092B-C50C-407E-A947-70E740481C1C}">
+                          <a14:useLocalDpi xmlns:a14="http://schemas.microsoft.com/office/drawing/2010/main" val="0"/>
+                        </a:ext>
+                      </a:extLst>
+                    </a:blip>
+                    <a:stretch>
+                      <a:fillRect/>
+                    </a:stretch>
+                  </pic:blipFill>
+                  <pic:spPr>
+                    <a:xfrm>
+                      <a:off x="0" y="0"/>
+                      <a:ext cx="5727700" cy="946785"/>
+                    </a:xfrm>
+                    <a:prstGeom prst="rect">
+                      <a:avLst/>
+                    </a:prstGeom>
+                  </pic:spPr>
+                </pic:pic>
+              </a:graphicData>
+            </a:graphic>
+          </wp:inline>
+        </w:drawing>
+      </w:r>
+    </w:p>
+    <w:p/>
+    <w:p>
+      <w:r>
+        <w:t xml:space="preserve">Go to the </w:t>
+      </w:r>
+      <w:proofErr w:type="spellStart"/>
+      <w:r>
+        <w:t>ScriptTesting</w:t>
+      </w:r>
+      <w:proofErr w:type="spellEnd"/>
+      <w:r>
+        <w:t xml:space="preserve">, this directory contains runner.cmd, runner.java, and </w:t>
+      </w:r>
+      <w:proofErr w:type="spellStart"/>
+      <w:r>
+        <w:t>Project_Folder</w:t>
+      </w:r>
+      <w:proofErr w:type="spellEnd"/>
+      <w:r>
+        <w:t xml:space="preserve"> (containing students’ submitted folders)</w:t>
+      </w:r>
+    </w:p>
+    <w:p/>
+    <w:p>
+      <w:r>
+        <w:t xml:space="preserve">We run command: </w:t>
+      </w:r>
+    </w:p>
+    <w:p/>
+    <w:p>
+      <w:r>
+        <w:rPr>
+          <w:noProof/>
+        </w:rPr>
+        <w:drawing>
+          <wp:inline distT="0" distB="0" distL="0" distR="0" wp14:anchorId="3F7126CD" wp14:editId="440F210D">
+            <wp:extent cx="5727700" cy="411480"/>
+            <wp:effectExtent l="0" t="0" r="0" b="0"/>
+            <wp:docPr id="7" name="Picture 7"/>
+            <wp:cNvGraphicFramePr>
+              <a:graphicFrameLocks xmlns:a="http://schemas.openxmlformats.org/drawingml/2006/main" noChangeAspect="1"/>
+            </wp:cNvGraphicFramePr>
+            <a:graphic xmlns:a="http://schemas.openxmlformats.org/drawingml/2006/main">
+              <a:graphicData uri="http://schemas.openxmlformats.org/drawingml/2006/picture">
+                <pic:pic xmlns:pic="http://schemas.openxmlformats.org/drawingml/2006/picture">
+                  <pic:nvPicPr>
+                    <pic:cNvPr id="7" name="Capture2.PNG"/>
+                    <pic:cNvPicPr/>
+                  </pic:nvPicPr>
+                  <pic:blipFill>
+                    <a:blip r:embed="rId11">
+                      <a:extLst>
+                        <a:ext uri="{28A0092B-C50C-407E-A947-70E740481C1C}">
+                          <a14:useLocalDpi xmlns:a14="http://schemas.microsoft.com/office/drawing/2010/main" val="0"/>
+                        </a:ext>
+                      </a:extLst>
+                    </a:blip>
+                    <a:stretch>
+                      <a:fillRect/>
+                    </a:stretch>
+                  </pic:blipFill>
+                  <pic:spPr>
+                    <a:xfrm>
+                      <a:off x="0" y="0"/>
+                      <a:ext cx="5727700" cy="411480"/>
+                    </a:xfrm>
+                    <a:prstGeom prst="rect">
+                      <a:avLst/>
+                    </a:prstGeom>
+                  </pic:spPr>
+                </pic:pic>
+              </a:graphicData>
+            </a:graphic>
+          </wp:inline>
+        </w:drawing>
+      </w:r>
+    </w:p>
+    <w:p/>
+    <w:p/>
+    <w:p>
+      <w:pPr>
+        <w:rPr>
+          <w:b/>
+          <w:sz w:val="48"/>
+          <w:szCs w:val="48"/>
+        </w:rPr>
+      </w:pPr>
+      <w:r>
+        <w:rPr>
+          <w:b/>
+          <w:sz w:val="48"/>
+          <w:szCs w:val="48"/>
+        </w:rPr>
+        <w:t>Result detail:</w:t>
+      </w:r>
+    </w:p>
+    <w:p>
+      <w:pPr>
+        <w:rPr>
+          <w:b/>
+          <w:sz w:val="48"/>
+          <w:szCs w:val="48"/>
+        </w:rPr>
+      </w:pPr>
+    </w:p>
+    <w:p>
+      <w:pPr>
+        <w:rPr>
+          <w:sz w:val="36"/>
+          <w:szCs w:val="36"/>
+        </w:rPr>
+      </w:pPr>
+      <w:r>
+        <w:rPr>
+          <w:sz w:val="36"/>
+          <w:szCs w:val="36"/>
+        </w:rPr>
+        <w:t>-Name of student</w:t>
+      </w:r>
+    </w:p>
+    <w:p>
+      <w:pPr>
+        <w:rPr>
+          <w:sz w:val="36"/>
+          <w:szCs w:val="36"/>
+        </w:rPr>
+      </w:pPr>
+      <w:r>
+        <w:rPr>
+          <w:sz w:val="36"/>
+          <w:szCs w:val="36"/>
+        </w:rPr>
+        <w:t>-Total tests run</w:t>
+      </w:r>
+    </w:p>
+    <w:p>
+      <w:pPr>
+        <w:rPr>
+          <w:sz w:val="36"/>
+          <w:szCs w:val="36"/>
+        </w:rPr>
+      </w:pPr>
+      <w:r>
+        <w:rPr>
+          <w:sz w:val="36"/>
+          <w:szCs w:val="36"/>
+        </w:rPr>
+        <w:t>-Tests that fail with assertions</w:t>
+      </w:r>
+    </w:p>
+    <w:p>
+      <w:pPr>
+        <w:rPr>
+          <w:sz w:val="36"/>
+          <w:szCs w:val="36"/>
+        </w:rPr>
+      </w:pPr>
+      <w:r>
+        <w:rPr>
+          <w:sz w:val="36"/>
+          <w:szCs w:val="36"/>
+        </w:rPr>
+        <w:t>-A table that summarize: number of tests run, number of failed tests, number of successful tests.</w:t>
+      </w:r>
+      <w:bookmarkStart w:id="0" w:name="_GoBack"/>
+      <w:bookmarkEnd w:id="0"/>
+    </w:p>
     <w:sectPr>
       <w:pgSz w:w="11900" w:h="16840"/>
       <w:pgMar w:top="1440" w:right="1440" w:bottom="1440" w:left="1440" w:header="720" w:footer="720" w:gutter="0"/>

</xml_diff>